<commit_message>
first part of report
</commit_message>
<xml_diff>
--- a/TP2/Rapport.docx
+++ b/TP2/Rapport.docx
@@ -16,21 +16,7 @@
           <w:b/>
           <w:bCs/>
         </w:rPr>
-        <w:t xml:space="preserve">8INF846 – Intelligence Artificielle – Automne 2021 Travail No. </w:t>
-      </w:r>
-      <w:r>
-        <w:rPr>
-          <w:b/>
-          <w:bCs/>
-        </w:rPr>
-        <w:t>2</w:t>
-      </w:r>
-      <w:r>
-        <w:rPr>
-          <w:b/>
-          <w:bCs/>
-        </w:rPr>
-        <w:t xml:space="preserve"> Création CSP pour le jeu du Sudoku</w:t>
+        <w:t>8INF846 – Intelligence Artificielle – Automne 2021 Travail No. 2 Création CSP pour le jeu du Sudoku</w:t>
       </w:r>
     </w:p>
     <w:p/>
@@ -230,10 +216,7 @@
     </w:p>
     <w:p>
       <w:r>
-        <w:t xml:space="preserve">En ouvrant le fichier main.py, il est possible de </w:t>
-      </w:r>
-      <w:r>
-        <w:t xml:space="preserve">rentrer le sudoku à résoudre dans une matrice de 9*9 puis de lancer la commander </w:t>
+        <w:t xml:space="preserve">En ouvrant le fichier main.py, il est possible de rentrer le sudoku à résoudre dans une matrice de 9*9 puis de lancer la commander </w:t>
       </w:r>
       <w:proofErr w:type="spellStart"/>
       <w:proofErr w:type="gramStart"/>
@@ -247,6 +230,69 @@
       </w:r>
     </w:p>
     <w:p>
+      <w:pPr>
+        <w:rPr>
+          <w:color w:val="A9B7C6"/>
+        </w:rPr>
+      </w:pPr>
+      <w:r>
+        <w:t xml:space="preserve">Dans le solveur.py, dans la fonction </w:t>
+      </w:r>
+      <w:proofErr w:type="spellStart"/>
+      <w:proofErr w:type="gramStart"/>
+      <w:r>
+        <w:t>RecursiveBacktrackingSearch</w:t>
+      </w:r>
+      <w:proofErr w:type="spellEnd"/>
+      <w:r>
+        <w:t>(</w:t>
+      </w:r>
+      <w:proofErr w:type="gramEnd"/>
+      <w:r>
+        <w:t>)</w:t>
+      </w:r>
+      <w:r>
+        <w:rPr>
+          <w:color w:val="A9B7C6"/>
+        </w:rPr>
+        <w:t xml:space="preserve"> </w:t>
+      </w:r>
+      <w:r>
+        <w:t xml:space="preserve">à la ligne 184, il est possible de remplacer la fonction </w:t>
+      </w:r>
+      <w:proofErr w:type="spellStart"/>
+      <w:r>
+        <w:t>selectUnasingnedBoxMRV</w:t>
+      </w:r>
+      <w:proofErr w:type="spellEnd"/>
+      <w:r>
+        <w:t>() par la fonction</w:t>
+      </w:r>
+      <w:r>
+        <w:rPr>
+          <w:color w:val="A9B7C6"/>
+        </w:rPr>
+        <w:t xml:space="preserve"> </w:t>
+      </w:r>
+      <w:proofErr w:type="spellStart"/>
+      <w:r>
+        <w:t>selectUnasingnedBoxEuristic</w:t>
+      </w:r>
+      <w:proofErr w:type="spellEnd"/>
+      <w:r>
+        <w:t>() pour changer la stratégie d’assignation de variable.</w:t>
+      </w:r>
+    </w:p>
+    <w:p>
+      <w:pPr>
+        <w:rPr>
+          <w:rFonts w:ascii="Consolas" w:hAnsi="Consolas"/>
+          <w:color w:val="A9B7C6"/>
+        </w:rPr>
+      </w:pPr>
+    </w:p>
+    <w:p/>
+    <w:p>
       <w:r>
         <w:br w:type="page"/>
       </w:r>
@@ -265,6 +311,589 @@
       <w:r>
         <w:t xml:space="preserve"> </w:t>
       </w:r>
+      <w:r>
+        <w:rPr>
+          <w:noProof/>
+        </w:rPr>
+        <w:drawing>
+          <wp:inline distT="0" distB="0" distL="0" distR="0" wp14:anchorId="48964602" wp14:editId="11918051">
+            <wp:extent cx="5760720" cy="4392295"/>
+            <wp:effectExtent l="0" t="0" r="0" b="8255"/>
+            <wp:docPr id="2" name="Image 2" descr="Une image contenant texte&#10;&#10;Description générée automatiquement"/>
+            <wp:cNvGraphicFramePr>
+              <a:graphicFrameLocks xmlns:a="http://schemas.openxmlformats.org/drawingml/2006/main" noChangeAspect="1"/>
+            </wp:cNvGraphicFramePr>
+            <a:graphic xmlns:a="http://schemas.openxmlformats.org/drawingml/2006/main">
+              <a:graphicData uri="http://schemas.openxmlformats.org/drawingml/2006/picture">
+                <pic:pic xmlns:pic="http://schemas.openxmlformats.org/drawingml/2006/picture">
+                  <pic:nvPicPr>
+                    <pic:cNvPr id="2" name="Image 2" descr="Une image contenant texte&#10;&#10;Description générée automatiquement"/>
+                    <pic:cNvPicPr/>
+                  </pic:nvPicPr>
+                  <pic:blipFill>
+                    <a:blip r:embed="rId6"/>
+                    <a:stretch>
+                      <a:fillRect/>
+                    </a:stretch>
+                  </pic:blipFill>
+                  <pic:spPr>
+                    <a:xfrm>
+                      <a:off x="0" y="0"/>
+                      <a:ext cx="5760720" cy="4392295"/>
+                    </a:xfrm>
+                    <a:prstGeom prst="rect">
+                      <a:avLst/>
+                    </a:prstGeom>
+                  </pic:spPr>
+                </pic:pic>
+              </a:graphicData>
+            </a:graphic>
+          </wp:inline>
+        </w:drawing>
+      </w:r>
+    </w:p>
+    <w:p>
+      <w:r>
+        <w:t>La classe CSP possède les variables suivantes :</w:t>
+      </w:r>
+    </w:p>
+    <w:p>
+      <w:pPr>
+        <w:pStyle w:val="Paragraphedeliste"/>
+        <w:numPr>
+          <w:ilvl w:val="0"/>
+          <w:numId w:val="2"/>
+        </w:numPr>
+      </w:pPr>
+      <w:r>
+        <w:t xml:space="preserve">Variables : Une liste de tuple stockant pour chaque variable possible sa </w:t>
+      </w:r>
+      <w:proofErr w:type="spellStart"/>
+      <w:r>
+        <w:t>coordonée</w:t>
+      </w:r>
+      <w:proofErr w:type="spellEnd"/>
+    </w:p>
+    <w:p>
+      <w:pPr>
+        <w:pStyle w:val="Paragraphedeliste"/>
+        <w:numPr>
+          <w:ilvl w:val="0"/>
+          <w:numId w:val="2"/>
+        </w:numPr>
+      </w:pPr>
+      <w:r>
+        <w:t>Domain : Une liste stockant toutes les valeurs assignables possible</w:t>
+      </w:r>
+    </w:p>
+    <w:p>
+      <w:pPr>
+        <w:pStyle w:val="Paragraphedeliste"/>
+        <w:numPr>
+          <w:ilvl w:val="0"/>
+          <w:numId w:val="2"/>
+        </w:numPr>
+      </w:pPr>
+      <w:proofErr w:type="spellStart"/>
+      <w:r>
+        <w:t>Constraints</w:t>
+      </w:r>
+      <w:proofErr w:type="spellEnd"/>
+      <w:r>
+        <w:t xml:space="preserve"> : Une liste stockant toutes les contraintes entre </w:t>
+      </w:r>
+      <w:proofErr w:type="gramStart"/>
+      <w:r>
+        <w:t>les variable</w:t>
+      </w:r>
+      <w:proofErr w:type="gramEnd"/>
+      <w:r>
+        <w:t xml:space="preserve"> (il y a des doublons)</w:t>
+      </w:r>
+    </w:p>
+    <w:p/>
+    <w:p>
+      <w:pPr>
+        <w:pStyle w:val="Paragraphedeliste"/>
+        <w:numPr>
+          <w:ilvl w:val="0"/>
+          <w:numId w:val="2"/>
+        </w:numPr>
+      </w:pPr>
+      <w:r>
+        <w:t>Graph : est un objet de type Graph</w:t>
+      </w:r>
+    </w:p>
+    <w:p/>
+    <w:p>
+      <w:pPr>
+        <w:pStyle w:val="Paragraphedeliste"/>
+        <w:numPr>
+          <w:ilvl w:val="0"/>
+          <w:numId w:val="2"/>
+        </w:numPr>
+      </w:pPr>
+      <w:proofErr w:type="spellStart"/>
+      <w:r>
+        <w:t>Assignments</w:t>
+      </w:r>
+      <w:proofErr w:type="spellEnd"/>
+      <w:r>
+        <w:t> : une matrice stockant les valeurs assignées dans le sudoku</w:t>
+      </w:r>
+    </w:p>
+    <w:p>
+      <w:pPr>
+        <w:pStyle w:val="Paragraphedeliste"/>
+        <w:numPr>
+          <w:ilvl w:val="0"/>
+          <w:numId w:val="2"/>
+        </w:numPr>
+      </w:pPr>
+      <w:proofErr w:type="spellStart"/>
+      <w:proofErr w:type="gramStart"/>
+      <w:r>
+        <w:t>possibleValues</w:t>
+      </w:r>
+      <w:proofErr w:type="spellEnd"/>
+      <w:proofErr w:type="gramEnd"/>
+      <w:r>
+        <w:t> : une matrice stockant les valeurs possibles pour chaque variable</w:t>
+      </w:r>
+    </w:p>
+    <w:p>
+      <w:r>
+        <w:t>Lors de son initialisation, la fonction AC3 est lancée pour chaque variable déjà remplie pour mettre à jour les valeurs possibles</w:t>
+      </w:r>
+    </w:p>
+    <w:p>
+      <w:pPr>
+        <w:rPr>
+          <w:rFonts w:asciiTheme="majorHAnsi" w:eastAsiaTheme="majorEastAsia" w:hAnsiTheme="majorHAnsi" w:cstheme="majorBidi"/>
+          <w:color w:val="2F5496" w:themeColor="accent1" w:themeShade="BF"/>
+          <w:sz w:val="32"/>
+          <w:szCs w:val="32"/>
+        </w:rPr>
+      </w:pPr>
+      <w:r>
+        <w:br w:type="page"/>
+      </w:r>
+    </w:p>
+    <w:p>
+      <w:pPr>
+        <w:pStyle w:val="Titre1"/>
+      </w:pPr>
+      <w:r>
+        <w:lastRenderedPageBreak/>
+        <w:t xml:space="preserve">Description de l’objet </w:t>
+      </w:r>
+      <w:r>
+        <w:t>Graph et Box</w:t>
+      </w:r>
+    </w:p>
+    <w:p/>
+    <w:p>
+      <w:r>
+        <w:rPr>
+          <w:noProof/>
+        </w:rPr>
+        <w:drawing>
+          <wp:inline distT="0" distB="0" distL="0" distR="0" wp14:anchorId="03E8F37B" wp14:editId="1AD16C16">
+            <wp:extent cx="4743450" cy="4057650"/>
+            <wp:effectExtent l="0" t="0" r="0" b="0"/>
+            <wp:docPr id="3" name="Image 3" descr="Une image contenant texte&#10;&#10;Description générée automatiquement"/>
+            <wp:cNvGraphicFramePr>
+              <a:graphicFrameLocks xmlns:a="http://schemas.openxmlformats.org/drawingml/2006/main" noChangeAspect="1"/>
+            </wp:cNvGraphicFramePr>
+            <a:graphic xmlns:a="http://schemas.openxmlformats.org/drawingml/2006/main">
+              <a:graphicData uri="http://schemas.openxmlformats.org/drawingml/2006/picture">
+                <pic:pic xmlns:pic="http://schemas.openxmlformats.org/drawingml/2006/picture">
+                  <pic:nvPicPr>
+                    <pic:cNvPr id="3" name="Image 3" descr="Une image contenant texte&#10;&#10;Description générée automatiquement"/>
+                    <pic:cNvPicPr/>
+                  </pic:nvPicPr>
+                  <pic:blipFill>
+                    <a:blip r:embed="rId7"/>
+                    <a:stretch>
+                      <a:fillRect/>
+                    </a:stretch>
+                  </pic:blipFill>
+                  <pic:spPr>
+                    <a:xfrm>
+                      <a:off x="0" y="0"/>
+                      <a:ext cx="4743450" cy="4057650"/>
+                    </a:xfrm>
+                    <a:prstGeom prst="rect">
+                      <a:avLst/>
+                    </a:prstGeom>
+                  </pic:spPr>
+                </pic:pic>
+              </a:graphicData>
+            </a:graphic>
+          </wp:inline>
+        </w:drawing>
+      </w:r>
+    </w:p>
+    <w:p>
+      <w:r>
+        <w:t>Un graph est une matrice de box</w:t>
+      </w:r>
+    </w:p>
+    <w:p>
+      <w:r>
+        <w:t>Une box possède ses coordonnées ainsi que la liste des box avec lesquels il possède une contrainte binaire stocké dans la variable arcs</w:t>
+      </w:r>
+      <w:r>
+        <w:t>.</w:t>
+      </w:r>
+    </w:p>
+    <w:p>
+      <w:pPr>
+        <w:pStyle w:val="Titre1"/>
+      </w:pPr>
+      <w:r>
+        <w:lastRenderedPageBreak/>
+        <w:t xml:space="preserve">Algorithme </w:t>
+      </w:r>
+      <w:proofErr w:type="spellStart"/>
+      <w:r>
+        <w:t>Backtracking</w:t>
+      </w:r>
+      <w:proofErr w:type="spellEnd"/>
+    </w:p>
+    <w:p>
+      <w:r>
+        <w:rPr>
+          <w:noProof/>
+        </w:rPr>
+        <w:drawing>
+          <wp:inline distT="0" distB="0" distL="0" distR="0" wp14:anchorId="08562154" wp14:editId="180625E7">
+            <wp:extent cx="5760720" cy="3129280"/>
+            <wp:effectExtent l="0" t="0" r="0" b="0"/>
+            <wp:docPr id="6" name="Image 6" descr="Une image contenant texte&#10;&#10;Description générée automatiquement"/>
+            <wp:cNvGraphicFramePr>
+              <a:graphicFrameLocks xmlns:a="http://schemas.openxmlformats.org/drawingml/2006/main" noChangeAspect="1"/>
+            </wp:cNvGraphicFramePr>
+            <a:graphic xmlns:a="http://schemas.openxmlformats.org/drawingml/2006/main">
+              <a:graphicData uri="http://schemas.openxmlformats.org/drawingml/2006/picture">
+                <pic:pic xmlns:pic="http://schemas.openxmlformats.org/drawingml/2006/picture">
+                  <pic:nvPicPr>
+                    <pic:cNvPr id="6" name="Image 6" descr="Une image contenant texte&#10;&#10;Description générée automatiquement"/>
+                    <pic:cNvPicPr/>
+                  </pic:nvPicPr>
+                  <pic:blipFill>
+                    <a:blip r:embed="rId8"/>
+                    <a:stretch>
+                      <a:fillRect/>
+                    </a:stretch>
+                  </pic:blipFill>
+                  <pic:spPr>
+                    <a:xfrm>
+                      <a:off x="0" y="0"/>
+                      <a:ext cx="5760720" cy="3129280"/>
+                    </a:xfrm>
+                    <a:prstGeom prst="rect">
+                      <a:avLst/>
+                    </a:prstGeom>
+                  </pic:spPr>
+                </pic:pic>
+              </a:graphicData>
+            </a:graphic>
+          </wp:inline>
+        </w:drawing>
+      </w:r>
+    </w:p>
+    <w:p>
+      <w:r>
+        <w:t>Cet algorithme est récursif, pour chaque récursion il assigne une valeur, ce qui donne une profondeur maximale de la taille égale au nombre total de variable (81).</w:t>
+      </w:r>
+    </w:p>
+    <w:p>
+      <w:r>
+        <w:t xml:space="preserve">Il retourne un </w:t>
+      </w:r>
+      <w:proofErr w:type="spellStart"/>
+      <w:r>
+        <w:t>csp</w:t>
+      </w:r>
+      <w:proofErr w:type="spellEnd"/>
+      <w:r>
+        <w:t xml:space="preserve"> lorsque toutes les valeurs sont assignées ou false s’il ne trouve aucune solution.</w:t>
+      </w:r>
+    </w:p>
+    <w:p>
+      <w:pPr>
+        <w:pStyle w:val="Titre1"/>
+      </w:pPr>
+      <w:r>
+        <w:t>Algorithme AC-3</w:t>
+      </w:r>
+    </w:p>
+    <w:p>
+      <w:r>
+        <w:rPr>
+          <w:noProof/>
+        </w:rPr>
+        <w:drawing>
+          <wp:inline distT="0" distB="0" distL="0" distR="0" wp14:anchorId="77718DF2" wp14:editId="1E04EEBF">
+            <wp:extent cx="5760720" cy="2842895"/>
+            <wp:effectExtent l="0" t="0" r="0" b="0"/>
+            <wp:docPr id="4" name="Image 4" descr="Une image contenant texte&#10;&#10;Description générée automatiquement"/>
+            <wp:cNvGraphicFramePr>
+              <a:graphicFrameLocks xmlns:a="http://schemas.openxmlformats.org/drawingml/2006/main" noChangeAspect="1"/>
+            </wp:cNvGraphicFramePr>
+            <a:graphic xmlns:a="http://schemas.openxmlformats.org/drawingml/2006/main">
+              <a:graphicData uri="http://schemas.openxmlformats.org/drawingml/2006/picture">
+                <pic:pic xmlns:pic="http://schemas.openxmlformats.org/drawingml/2006/picture">
+                  <pic:nvPicPr>
+                    <pic:cNvPr id="4" name="Image 4" descr="Une image contenant texte&#10;&#10;Description générée automatiquement"/>
+                    <pic:cNvPicPr/>
+                  </pic:nvPicPr>
+                  <pic:blipFill>
+                    <a:blip r:embed="rId9"/>
+                    <a:stretch>
+                      <a:fillRect/>
+                    </a:stretch>
+                  </pic:blipFill>
+                  <pic:spPr>
+                    <a:xfrm>
+                      <a:off x="0" y="0"/>
+                      <a:ext cx="5760720" cy="2842895"/>
+                    </a:xfrm>
+                    <a:prstGeom prst="rect">
+                      <a:avLst/>
+                    </a:prstGeom>
+                  </pic:spPr>
+                </pic:pic>
+              </a:graphicData>
+            </a:graphic>
+          </wp:inline>
+        </w:drawing>
+      </w:r>
+    </w:p>
+    <w:p>
+      <w:r>
+        <w:t xml:space="preserve">Cet algorithme est lancé juste après qu’une variable est été assigné, il va </w:t>
+      </w:r>
+      <w:proofErr w:type="gramStart"/>
+      <w:r>
+        <w:t>supprimé</w:t>
+      </w:r>
+      <w:proofErr w:type="gramEnd"/>
+      <w:r>
+        <w:t xml:space="preserve"> pour chaque arc la valeur assigné et propager l’assignation si la suppression ne laisse qu’une valeur possible ou retourner faux si la suppression ne laisse plus de valeur possible à une variable.</w:t>
+      </w:r>
+    </w:p>
+    <w:p>
+      <w:pPr>
+        <w:pStyle w:val="Titre1"/>
+      </w:pPr>
+      <w:r>
+        <w:lastRenderedPageBreak/>
+        <w:t xml:space="preserve">Algorithme </w:t>
+      </w:r>
+      <w:r>
+        <w:t>MRV</w:t>
+      </w:r>
+    </w:p>
+    <w:p>
+      <w:r>
+        <w:rPr>
+          <w:noProof/>
+        </w:rPr>
+        <w:drawing>
+          <wp:inline distT="0" distB="0" distL="0" distR="0" wp14:anchorId="641DD377" wp14:editId="70EDDF3D">
+            <wp:extent cx="5760720" cy="1637665"/>
+            <wp:effectExtent l="0" t="0" r="0" b="635"/>
+            <wp:docPr id="5" name="Image 5" descr="Une image contenant texte&#10;&#10;Description générée automatiquement"/>
+            <wp:cNvGraphicFramePr>
+              <a:graphicFrameLocks xmlns:a="http://schemas.openxmlformats.org/drawingml/2006/main" noChangeAspect="1"/>
+            </wp:cNvGraphicFramePr>
+            <a:graphic xmlns:a="http://schemas.openxmlformats.org/drawingml/2006/main">
+              <a:graphicData uri="http://schemas.openxmlformats.org/drawingml/2006/picture">
+                <pic:pic xmlns:pic="http://schemas.openxmlformats.org/drawingml/2006/picture">
+                  <pic:nvPicPr>
+                    <pic:cNvPr id="5" name="Image 5" descr="Une image contenant texte&#10;&#10;Description générée automatiquement"/>
+                    <pic:cNvPicPr/>
+                  </pic:nvPicPr>
+                  <pic:blipFill>
+                    <a:blip r:embed="rId10"/>
+                    <a:stretch>
+                      <a:fillRect/>
+                    </a:stretch>
+                  </pic:blipFill>
+                  <pic:spPr>
+                    <a:xfrm>
+                      <a:off x="0" y="0"/>
+                      <a:ext cx="5760720" cy="1637665"/>
+                    </a:xfrm>
+                    <a:prstGeom prst="rect">
+                      <a:avLst/>
+                    </a:prstGeom>
+                  </pic:spPr>
+                </pic:pic>
+              </a:graphicData>
+            </a:graphic>
+          </wp:inline>
+        </w:drawing>
+      </w:r>
+    </w:p>
+    <w:p>
+      <w:pPr>
+        <w:pStyle w:val="Titre1"/>
+        <w:rPr>
+          <w:lang w:val="en-GB"/>
+        </w:rPr>
+      </w:pPr>
+      <w:proofErr w:type="spellStart"/>
+      <w:r>
+        <w:rPr>
+          <w:lang w:val="en-GB"/>
+        </w:rPr>
+        <w:t>Algorithme</w:t>
+      </w:r>
+      <w:proofErr w:type="spellEnd"/>
+      <w:r>
+        <w:rPr>
+          <w:lang w:val="en-GB"/>
+        </w:rPr>
+        <w:t xml:space="preserve"> </w:t>
+      </w:r>
+      <w:r>
+        <w:rPr>
+          <w:lang w:val="en-GB"/>
+        </w:rPr>
+        <w:t>Degree heuristic</w:t>
+      </w:r>
+    </w:p>
+    <w:p>
+      <w:pPr>
+        <w:rPr>
+          <w:lang w:val="en-GB"/>
+        </w:rPr>
+      </w:pPr>
+      <w:r>
+        <w:rPr>
+          <w:noProof/>
+        </w:rPr>
+        <w:drawing>
+          <wp:inline distT="0" distB="0" distL="0" distR="0" wp14:anchorId="4E5655CA" wp14:editId="612615F3">
+            <wp:extent cx="5505450" cy="2676525"/>
+            <wp:effectExtent l="0" t="0" r="0" b="9525"/>
+            <wp:docPr id="8" name="Image 8" descr="Une image contenant texte&#10;&#10;Description générée automatiquement"/>
+            <wp:cNvGraphicFramePr>
+              <a:graphicFrameLocks xmlns:a="http://schemas.openxmlformats.org/drawingml/2006/main" noChangeAspect="1"/>
+            </wp:cNvGraphicFramePr>
+            <a:graphic xmlns:a="http://schemas.openxmlformats.org/drawingml/2006/main">
+              <a:graphicData uri="http://schemas.openxmlformats.org/drawingml/2006/picture">
+                <pic:pic xmlns:pic="http://schemas.openxmlformats.org/drawingml/2006/picture">
+                  <pic:nvPicPr>
+                    <pic:cNvPr id="8" name="Image 8" descr="Une image contenant texte&#10;&#10;Description générée automatiquement"/>
+                    <pic:cNvPicPr/>
+                  </pic:nvPicPr>
+                  <pic:blipFill>
+                    <a:blip r:embed="rId11"/>
+                    <a:stretch>
+                      <a:fillRect/>
+                    </a:stretch>
+                  </pic:blipFill>
+                  <pic:spPr>
+                    <a:xfrm>
+                      <a:off x="0" y="0"/>
+                      <a:ext cx="5505450" cy="2676525"/>
+                    </a:xfrm>
+                    <a:prstGeom prst="rect">
+                      <a:avLst/>
+                    </a:prstGeom>
+                  </pic:spPr>
+                </pic:pic>
+              </a:graphicData>
+            </a:graphic>
+          </wp:inline>
+        </w:drawing>
+      </w:r>
+    </w:p>
+    <w:p>
+      <w:pPr>
+        <w:pStyle w:val="Titre1"/>
+        <w:rPr>
+          <w:lang w:val="en-GB"/>
+        </w:rPr>
+      </w:pPr>
+      <w:proofErr w:type="spellStart"/>
+      <w:r>
+        <w:rPr>
+          <w:lang w:val="en-GB"/>
+        </w:rPr>
+        <w:t>Algorithme</w:t>
+      </w:r>
+      <w:proofErr w:type="spellEnd"/>
+      <w:r>
+        <w:rPr>
+          <w:lang w:val="en-GB"/>
+        </w:rPr>
+        <w:t xml:space="preserve"> </w:t>
+      </w:r>
+      <w:r>
+        <w:rPr>
+          <w:lang w:val="en-GB"/>
+        </w:rPr>
+        <w:t>least constraining value</w:t>
+      </w:r>
+    </w:p>
+    <w:p>
+      <w:pPr>
+        <w:rPr>
+          <w:lang w:val="en-GB"/>
+        </w:rPr>
+      </w:pPr>
+      <w:r>
+        <w:rPr>
+          <w:noProof/>
+        </w:rPr>
+        <w:drawing>
+          <wp:inline distT="0" distB="0" distL="0" distR="0" wp14:anchorId="4C09967C" wp14:editId="26DEF8CD">
+            <wp:extent cx="5619750" cy="2895600"/>
+            <wp:effectExtent l="0" t="0" r="0" b="0"/>
+            <wp:docPr id="7" name="Image 7" descr="Une image contenant texte&#10;&#10;Description générée automatiquement"/>
+            <wp:cNvGraphicFramePr>
+              <a:graphicFrameLocks xmlns:a="http://schemas.openxmlformats.org/drawingml/2006/main" noChangeAspect="1"/>
+            </wp:cNvGraphicFramePr>
+            <a:graphic xmlns:a="http://schemas.openxmlformats.org/drawingml/2006/main">
+              <a:graphicData uri="http://schemas.openxmlformats.org/drawingml/2006/picture">
+                <pic:pic xmlns:pic="http://schemas.openxmlformats.org/drawingml/2006/picture">
+                  <pic:nvPicPr>
+                    <pic:cNvPr id="7" name="Image 7" descr="Une image contenant texte&#10;&#10;Description générée automatiquement"/>
+                    <pic:cNvPicPr/>
+                  </pic:nvPicPr>
+                  <pic:blipFill>
+                    <a:blip r:embed="rId12"/>
+                    <a:stretch>
+                      <a:fillRect/>
+                    </a:stretch>
+                  </pic:blipFill>
+                  <pic:spPr>
+                    <a:xfrm>
+                      <a:off x="0" y="0"/>
+                      <a:ext cx="5619750" cy="2895600"/>
+                    </a:xfrm>
+                    <a:prstGeom prst="rect">
+                      <a:avLst/>
+                    </a:prstGeom>
+                  </pic:spPr>
+                </pic:pic>
+              </a:graphicData>
+            </a:graphic>
+          </wp:inline>
+        </w:drawing>
+      </w:r>
+    </w:p>
+    <w:p>
+      <w:pPr>
+        <w:rPr>
+          <w:lang w:val="en-GB"/>
+        </w:rPr>
+      </w:pPr>
     </w:p>
     <w:sectPr>
       <w:pgSz w:w="11906" w:h="16838"/>
@@ -279,9 +908,9 @@
 <file path=word/numbering.xml><?xml version="1.0" encoding="utf-8"?>
 <w:numbering xmlns:wpc="http://schemas.microsoft.com/office/word/2010/wordprocessingCanvas" xmlns:cx="http://schemas.microsoft.com/office/drawing/2014/chartex" xmlns:cx1="http://schemas.microsoft.com/office/drawing/2015/9/8/chartex" xmlns:cx2="http://schemas.microsoft.com/office/drawing/2015/10/21/chartex" xmlns:cx3="http://schemas.microsoft.com/office/drawing/2016/5/9/chartex" xmlns:cx4="http://schemas.microsoft.com/office/drawing/2016/5/10/chartex" xmlns:cx5="http://schemas.microsoft.com/office/drawing/2016/5/11/chartex" xmlns:cx6="http://schemas.microsoft.com/office/drawing/2016/5/12/chartex" xmlns:cx7="http://schemas.microsoft.com/office/drawing/2016/5/13/chartex" xmlns:cx8="http://schemas.microsoft.com/office/drawing/2016/5/14/chartex" xmlns:mc="http://schemas.openxmlformats.org/markup-compatibility/2006" xmlns:aink="http://schemas.microsoft.com/office/drawing/2016/ink" xmlns:am3d="http://schemas.microsoft.com/office/drawing/2017/model3d" xmlns:o="urn:schemas-microsoft-com:office:office" xmlns:r="http://schemas.openxmlformats.org/officeDocument/2006/relationships" xmlns:m="http://schemas.openxmlformats.org/officeDocument/2006/math" xmlns:v="urn:schemas-microsoft-com:vml" xmlns:wp14="http://schemas.microsoft.com/office/word/2010/wordprocessingDrawing" xmlns:wp="http://schemas.openxmlformats.org/drawingml/2006/wordprocessingDrawing" xmlns:w10="urn:schemas-microsoft-com:office:word" xmlns:w="http://schemas.openxmlformats.org/wordprocessingml/2006/main" xmlns:w14="http://schemas.microsoft.com/office/word/2010/wordml" xmlns:w15="http://schemas.microsoft.com/office/word/2012/wordml" xmlns:w16cex="http://schemas.microsoft.com/office/word/2018/wordml/cex" xmlns:w16cid="http://schemas.microsoft.com/office/word/2016/wordml/cid" xmlns:w16="http://schemas.microsoft.com/office/word/2018/wordml" xmlns:w16sdtdh="http://schemas.microsoft.com/office/word/2020/wordml/sdtdatahash" xmlns:w16se="http://schemas.microsoft.com/office/word/2015/wordml/symex" xmlns:wpg="http://schemas.microsoft.com/office/word/2010/wordprocessingGroup" xmlns:wpi="http://schemas.microsoft.com/office/word/2010/wordprocessingInk" xmlns:wne="http://schemas.microsoft.com/office/word/2006/wordml" xmlns:wps="http://schemas.microsoft.com/office/word/2010/wordprocessingShape" mc:Ignorable="w14 w15 w16se w16cid w16 w16cex w16sdtdh wp14">
   <w:abstractNum w:abstractNumId="0" w15:restartNumberingAfterBreak="0">
-    <w:nsid w:val="350C4D6B"/>
+    <w:nsid w:val="01012C66"/>
     <w:multiLevelType w:val="hybridMultilevel"/>
-    <w:tmpl w:val="AE4C1F62"/>
+    <w:tmpl w:val="F130639C"/>
     <w:lvl w:ilvl="0" w:tplc="040C0001">
       <w:start w:val="1"/>
       <w:numFmt w:val="bullet"/>
@@ -391,7 +1020,123 @@
       </w:rPr>
     </w:lvl>
   </w:abstractNum>
+  <w:abstractNum w:abstractNumId="1" w15:restartNumberingAfterBreak="0">
+    <w:nsid w:val="350C4D6B"/>
+    <w:multiLevelType w:val="hybridMultilevel"/>
+    <w:tmpl w:val="AE4C1F62"/>
+    <w:lvl w:ilvl="0" w:tplc="040C0001">
+      <w:start w:val="1"/>
+      <w:numFmt w:val="bullet"/>
+      <w:lvlText w:val=""/>
+      <w:lvlJc w:val="left"/>
+      <w:pPr>
+        <w:ind w:left="720" w:hanging="360"/>
+      </w:pPr>
+      <w:rPr>
+        <w:rFonts w:ascii="Symbol" w:hAnsi="Symbol" w:hint="default"/>
+      </w:rPr>
+    </w:lvl>
+    <w:lvl w:ilvl="1" w:tplc="040C0003" w:tentative="1">
+      <w:start w:val="1"/>
+      <w:numFmt w:val="bullet"/>
+      <w:lvlText w:val="o"/>
+      <w:lvlJc w:val="left"/>
+      <w:pPr>
+        <w:ind w:left="1440" w:hanging="360"/>
+      </w:pPr>
+      <w:rPr>
+        <w:rFonts w:ascii="Courier New" w:hAnsi="Courier New" w:cs="Courier New" w:hint="default"/>
+      </w:rPr>
+    </w:lvl>
+    <w:lvl w:ilvl="2" w:tplc="040C0005" w:tentative="1">
+      <w:start w:val="1"/>
+      <w:numFmt w:val="bullet"/>
+      <w:lvlText w:val=""/>
+      <w:lvlJc w:val="left"/>
+      <w:pPr>
+        <w:ind w:left="2160" w:hanging="360"/>
+      </w:pPr>
+      <w:rPr>
+        <w:rFonts w:ascii="Wingdings" w:hAnsi="Wingdings" w:hint="default"/>
+      </w:rPr>
+    </w:lvl>
+    <w:lvl w:ilvl="3" w:tplc="040C0001" w:tentative="1">
+      <w:start w:val="1"/>
+      <w:numFmt w:val="bullet"/>
+      <w:lvlText w:val=""/>
+      <w:lvlJc w:val="left"/>
+      <w:pPr>
+        <w:ind w:left="2880" w:hanging="360"/>
+      </w:pPr>
+      <w:rPr>
+        <w:rFonts w:ascii="Symbol" w:hAnsi="Symbol" w:hint="default"/>
+      </w:rPr>
+    </w:lvl>
+    <w:lvl w:ilvl="4" w:tplc="040C0003" w:tentative="1">
+      <w:start w:val="1"/>
+      <w:numFmt w:val="bullet"/>
+      <w:lvlText w:val="o"/>
+      <w:lvlJc w:val="left"/>
+      <w:pPr>
+        <w:ind w:left="3600" w:hanging="360"/>
+      </w:pPr>
+      <w:rPr>
+        <w:rFonts w:ascii="Courier New" w:hAnsi="Courier New" w:cs="Courier New" w:hint="default"/>
+      </w:rPr>
+    </w:lvl>
+    <w:lvl w:ilvl="5" w:tplc="040C0005" w:tentative="1">
+      <w:start w:val="1"/>
+      <w:numFmt w:val="bullet"/>
+      <w:lvlText w:val=""/>
+      <w:lvlJc w:val="left"/>
+      <w:pPr>
+        <w:ind w:left="4320" w:hanging="360"/>
+      </w:pPr>
+      <w:rPr>
+        <w:rFonts w:ascii="Wingdings" w:hAnsi="Wingdings" w:hint="default"/>
+      </w:rPr>
+    </w:lvl>
+    <w:lvl w:ilvl="6" w:tplc="040C0001" w:tentative="1">
+      <w:start w:val="1"/>
+      <w:numFmt w:val="bullet"/>
+      <w:lvlText w:val=""/>
+      <w:lvlJc w:val="left"/>
+      <w:pPr>
+        <w:ind w:left="5040" w:hanging="360"/>
+      </w:pPr>
+      <w:rPr>
+        <w:rFonts w:ascii="Symbol" w:hAnsi="Symbol" w:hint="default"/>
+      </w:rPr>
+    </w:lvl>
+    <w:lvl w:ilvl="7" w:tplc="040C0003" w:tentative="1">
+      <w:start w:val="1"/>
+      <w:numFmt w:val="bullet"/>
+      <w:lvlText w:val="o"/>
+      <w:lvlJc w:val="left"/>
+      <w:pPr>
+        <w:ind w:left="5760" w:hanging="360"/>
+      </w:pPr>
+      <w:rPr>
+        <w:rFonts w:ascii="Courier New" w:hAnsi="Courier New" w:cs="Courier New" w:hint="default"/>
+      </w:rPr>
+    </w:lvl>
+    <w:lvl w:ilvl="8" w:tplc="040C0005" w:tentative="1">
+      <w:start w:val="1"/>
+      <w:numFmt w:val="bullet"/>
+      <w:lvlText w:val=""/>
+      <w:lvlJc w:val="left"/>
+      <w:pPr>
+        <w:ind w:left="6480" w:hanging="360"/>
+      </w:pPr>
+      <w:rPr>
+        <w:rFonts w:ascii="Wingdings" w:hAnsi="Wingdings" w:hint="default"/>
+      </w:rPr>
+    </w:lvl>
+  </w:abstractNum>
   <w:num w:numId="1">
+    <w:abstractNumId w:val="1"/>
+  </w:num>
+  <w:num w:numId="2">
     <w:abstractNumId w:val="0"/>
   </w:num>
 </w:numbering>
@@ -842,7 +1587,6 @@
   <w:style w:type="character" w:default="1" w:styleId="Policepardfaut">
     <w:name w:val="Default Paragraph Font"/>
     <w:uiPriority w:val="1"/>
-    <w:semiHidden/>
     <w:unhideWhenUsed/>
   </w:style>
   <w:style w:type="table" w:default="1" w:styleId="TableauNormal">
@@ -936,6 +1680,56 @@
       <w:ind w:left="720"/>
       <w:contextualSpacing/>
     </w:pPr>
+  </w:style>
+  <w:style w:type="paragraph" w:styleId="PrformatHTML">
+    <w:name w:val="HTML Preformatted"/>
+    <w:basedOn w:val="Normal"/>
+    <w:link w:val="PrformatHTMLCar"/>
+    <w:uiPriority w:val="99"/>
+    <w:semiHidden/>
+    <w:unhideWhenUsed/>
+    <w:rsid w:val="003B2848"/>
+    <w:pPr>
+      <w:tabs>
+        <w:tab w:val="left" w:pos="916"/>
+        <w:tab w:val="left" w:pos="1832"/>
+        <w:tab w:val="left" w:pos="2748"/>
+        <w:tab w:val="left" w:pos="3664"/>
+        <w:tab w:val="left" w:pos="4580"/>
+        <w:tab w:val="left" w:pos="5496"/>
+        <w:tab w:val="left" w:pos="6412"/>
+        <w:tab w:val="left" w:pos="7328"/>
+        <w:tab w:val="left" w:pos="8244"/>
+        <w:tab w:val="left" w:pos="9160"/>
+        <w:tab w:val="left" w:pos="10076"/>
+        <w:tab w:val="left" w:pos="10992"/>
+        <w:tab w:val="left" w:pos="11908"/>
+        <w:tab w:val="left" w:pos="12824"/>
+        <w:tab w:val="left" w:pos="13740"/>
+        <w:tab w:val="left" w:pos="14656"/>
+      </w:tabs>
+      <w:spacing w:after="0" w:line="240" w:lineRule="auto"/>
+    </w:pPr>
+    <w:rPr>
+      <w:rFonts w:ascii="Courier New" w:eastAsia="Times New Roman" w:hAnsi="Courier New" w:cs="Courier New"/>
+      <w:sz w:val="20"/>
+      <w:szCs w:val="20"/>
+      <w:lang w:eastAsia="fr-FR"/>
+    </w:rPr>
+  </w:style>
+  <w:style w:type="character" w:customStyle="1" w:styleId="PrformatHTMLCar">
+    <w:name w:val="Préformaté HTML Car"/>
+    <w:basedOn w:val="Policepardfaut"/>
+    <w:link w:val="PrformatHTML"/>
+    <w:uiPriority w:val="99"/>
+    <w:semiHidden/>
+    <w:rsid w:val="003B2848"/>
+    <w:rPr>
+      <w:rFonts w:ascii="Courier New" w:eastAsia="Times New Roman" w:hAnsi="Courier New" w:cs="Courier New"/>
+      <w:sz w:val="20"/>
+      <w:szCs w:val="20"/>
+      <w:lang w:eastAsia="fr-FR"/>
+    </w:rPr>
   </w:style>
 </w:styles>
 </file>

</xml_diff>